<commit_message>
moving into working with handlebars
</commit_message>
<xml_diff>
--- a/orielly_book/UNDERSTANDING_SERVER_SIDE_PROGRAMMING.docx
+++ b/orielly_book/UNDERSTANDING_SERVER_SIDE_PROGRAMMING.docx
@@ -19,27 +19,7 @@
           <w:sz w:val="36"/>
           <w:szCs w:val="36"/>
         </w:rPr>
-        <w:t xml:space="preserve">The following pages will be dedicated to the understanding and persistent pursuit of becoming a fluent </w:t>
-      </w:r>
-      <w:proofErr w:type="gramStart"/>
-      <w:r>
-        <w:rPr>
-          <w:b/>
-          <w:bCs/>
-          <w:sz w:val="36"/>
-          <w:szCs w:val="36"/>
-        </w:rPr>
-        <w:t>server side</w:t>
-      </w:r>
-      <w:proofErr w:type="gramEnd"/>
-      <w:r>
-        <w:rPr>
-          <w:b/>
-          <w:bCs/>
-          <w:sz w:val="36"/>
-          <w:szCs w:val="36"/>
-        </w:rPr>
-        <w:t xml:space="preserve"> programmer.</w:t>
+        <w:t>The following pages will be dedicated to the understanding and persistent pursuit of becoming a fluent server side programmer.</w:t>
       </w:r>
     </w:p>
     <w:p>
@@ -344,23 +324,7 @@
           <w:sz w:val="28"/>
           <w:szCs w:val="28"/>
         </w:rPr>
-        <w:t xml:space="preserve">Thanks to node, knowing this language allows a </w:t>
-      </w:r>
-      <w:proofErr w:type="gramStart"/>
-      <w:r>
-        <w:rPr>
-          <w:sz w:val="28"/>
-          <w:szCs w:val="28"/>
-        </w:rPr>
-        <w:t>front end</w:t>
-      </w:r>
-      <w:proofErr w:type="gramEnd"/>
-      <w:r>
-        <w:rPr>
-          <w:sz w:val="28"/>
-          <w:szCs w:val="28"/>
-        </w:rPr>
-        <w:t xml:space="preserve"> developer to incorporate some server-side capabilities of his application he will be creating. </w:t>
+        <w:t xml:space="preserve">Thanks to node, knowing this language allows a front end developer to incorporate some server-side capabilities of his application he will be creating. </w:t>
       </w:r>
     </w:p>
     <w:p>
@@ -499,23 +463,7 @@
           <w:sz w:val="28"/>
           <w:szCs w:val="28"/>
         </w:rPr>
-        <w:t>The internet today is estimated to be worth 2.1 trillion dollars</w:t>
-      </w:r>
-      <w:proofErr w:type="gramStart"/>
-      <w:r>
-        <w:rPr>
-          <w:sz w:val="28"/>
-          <w:szCs w:val="28"/>
-        </w:rPr>
-        <w:t>…..</w:t>
-      </w:r>
-      <w:proofErr w:type="gramEnd"/>
-      <w:r>
-        <w:rPr>
-          <w:sz w:val="28"/>
-          <w:szCs w:val="28"/>
-        </w:rPr>
-        <w:t xml:space="preserve"> you can get in on a piece of that pie… if you know how. </w:t>
+        <w:t xml:space="preserve">The internet today is estimated to be worth 2.1 trillion dollars….. you can get in on a piece of that pie… if you know how. </w:t>
       </w:r>
     </w:p>
     <w:p>
@@ -599,23 +547,7 @@
           <w:sz w:val="28"/>
           <w:szCs w:val="28"/>
         </w:rPr>
-        <w:t xml:space="preserve">Express allows us to actually write </w:t>
-      </w:r>
-      <w:proofErr w:type="gramStart"/>
-      <w:r>
-        <w:rPr>
-          <w:sz w:val="28"/>
-          <w:szCs w:val="28"/>
-        </w:rPr>
-        <w:t>server side</w:t>
-      </w:r>
-      <w:proofErr w:type="gramEnd"/>
-      <w:r>
-        <w:rPr>
-          <w:sz w:val="28"/>
-          <w:szCs w:val="28"/>
-        </w:rPr>
-        <w:t xml:space="preserve"> code .</w:t>
+        <w:t>Express allows us to actually write server side code .</w:t>
       </w:r>
     </w:p>
     <w:p>
@@ -758,23 +690,7 @@
           <w:sz w:val="28"/>
           <w:szCs w:val="28"/>
         </w:rPr>
-        <w:t xml:space="preserve">Node is best started when its </w:t>
-      </w:r>
-      <w:proofErr w:type="gramStart"/>
-      <w:r>
-        <w:rPr>
-          <w:sz w:val="28"/>
-          <w:szCs w:val="28"/>
-        </w:rPr>
-        <w:t>actually being</w:t>
-      </w:r>
-      <w:proofErr w:type="gramEnd"/>
-      <w:r>
-        <w:rPr>
-          <w:sz w:val="28"/>
-          <w:szCs w:val="28"/>
-        </w:rPr>
-        <w:t xml:space="preserve"> coded… so in that case refer to </w:t>
+        <w:t xml:space="preserve">Node is best started when its actually being coded… so in that case refer to </w:t>
       </w:r>
       <w:proofErr w:type="spellStart"/>
       <w:r>
@@ -842,23 +758,7 @@
           <w:sz w:val="28"/>
           <w:szCs w:val="28"/>
         </w:rPr>
-        <w:t xml:space="preserve"> directory contains this </w:t>
-      </w:r>
-      <w:proofErr w:type="gramStart"/>
-      <w:r>
-        <w:rPr>
-          <w:sz w:val="28"/>
-          <w:szCs w:val="28"/>
-        </w:rPr>
-        <w:t>chapters</w:t>
-      </w:r>
-      <w:proofErr w:type="gramEnd"/>
-      <w:r>
-        <w:rPr>
-          <w:sz w:val="28"/>
-          <w:szCs w:val="28"/>
-        </w:rPr>
-        <w:t xml:space="preserve"> code. </w:t>
+        <w:t xml:space="preserve"> directory contains this chapters code. </w:t>
       </w:r>
     </w:p>
     <w:p>
@@ -1076,15 +976,461 @@
     <w:p>
       <w:pPr>
         <w:pStyle w:val="ListParagraph"/>
+        <w:rPr>
+          <w:sz w:val="28"/>
+          <w:szCs w:val="28"/>
+        </w:rPr>
+      </w:pPr>
+      <w:r>
+        <w:rPr>
+          <w:sz w:val="28"/>
+          <w:szCs w:val="28"/>
+        </w:rPr>
+        <w:t xml:space="preserve">END OF CHAPTER 02, CHAPTER 03 moves into express. </w:t>
+      </w:r>
+    </w:p>
+    <w:p>
+      <w:pPr>
+        <w:pStyle w:val="ListParagraph"/>
+        <w:rPr>
+          <w:sz w:val="28"/>
+          <w:szCs w:val="28"/>
+        </w:rPr>
+      </w:pPr>
+    </w:p>
+    <w:p>
+      <w:pPr>
+        <w:pStyle w:val="ListParagraph"/>
+        <w:rPr>
+          <w:b/>
+          <w:bCs/>
+          <w:sz w:val="40"/>
+          <w:szCs w:val="40"/>
+        </w:rPr>
+      </w:pPr>
+      <w:r>
+        <w:rPr>
+          <w:b/>
+          <w:bCs/>
+          <w:sz w:val="40"/>
+          <w:szCs w:val="40"/>
+        </w:rPr>
+        <w:lastRenderedPageBreak/>
+        <w:t xml:space="preserve">SAVING TIME WITH EXPRESS: </w:t>
+      </w:r>
+    </w:p>
+    <w:p>
+      <w:pPr>
+        <w:pStyle w:val="ListParagraph"/>
+        <w:rPr>
+          <w:b/>
+          <w:bCs/>
+          <w:sz w:val="28"/>
+          <w:szCs w:val="28"/>
+        </w:rPr>
+      </w:pPr>
+    </w:p>
+    <w:p>
+      <w:pPr>
+        <w:pStyle w:val="ListParagraph"/>
         <w:numPr>
           <w:ilvl w:val="0"/>
           <w:numId w:val="4"/>
         </w:numPr>
         <w:rPr>
-          <w:sz w:val="28"/>
-          <w:szCs w:val="28"/>
-        </w:rPr>
-      </w:pPr>
+          <w:b/>
+          <w:bCs/>
+          <w:sz w:val="28"/>
+          <w:szCs w:val="28"/>
+        </w:rPr>
+      </w:pPr>
+      <w:r>
+        <w:rPr>
+          <w:b/>
+          <w:bCs/>
+          <w:sz w:val="28"/>
+          <w:szCs w:val="28"/>
+        </w:rPr>
+        <w:t xml:space="preserve">SAMPLE PROJECT DIRECTORY CREATED, this directory will contain the code for following the example for the meadowlark travel site the author provides. </w:t>
+      </w:r>
+    </w:p>
+    <w:p>
+      <w:pPr>
+        <w:pStyle w:val="ListParagraph"/>
+        <w:rPr>
+          <w:b/>
+          <w:bCs/>
+          <w:sz w:val="28"/>
+          <w:szCs w:val="28"/>
+        </w:rPr>
+      </w:pPr>
+      <w:r>
+        <w:rPr>
+          <w:b/>
+          <w:bCs/>
+          <w:sz w:val="28"/>
+          <w:szCs w:val="28"/>
+        </w:rPr>
+        <w:t xml:space="preserve"> </w:t>
+      </w:r>
+    </w:p>
+    <w:p>
+      <w:pPr>
+        <w:pStyle w:val="ListParagraph"/>
+        <w:numPr>
+          <w:ilvl w:val="0"/>
+          <w:numId w:val="4"/>
+        </w:numPr>
+        <w:rPr>
+          <w:b/>
+          <w:bCs/>
+          <w:sz w:val="28"/>
+          <w:szCs w:val="28"/>
+        </w:rPr>
+      </w:pPr>
+      <w:r>
+        <w:rPr>
+          <w:sz w:val="28"/>
+          <w:szCs w:val="28"/>
+        </w:rPr>
+        <w:t>The server has been created within the first few lines of the meadowlark.js file.</w:t>
+      </w:r>
+    </w:p>
+    <w:p>
+      <w:pPr>
+        <w:pStyle w:val="ListParagraph"/>
+        <w:rPr>
+          <w:b/>
+          <w:bCs/>
+          <w:sz w:val="28"/>
+          <w:szCs w:val="28"/>
+        </w:rPr>
+      </w:pPr>
+    </w:p>
+    <w:p>
+      <w:pPr>
+        <w:pStyle w:val="ListParagraph"/>
+        <w:numPr>
+          <w:ilvl w:val="0"/>
+          <w:numId w:val="4"/>
+        </w:numPr>
+        <w:rPr>
+          <w:b/>
+          <w:bCs/>
+          <w:sz w:val="28"/>
+          <w:szCs w:val="28"/>
+        </w:rPr>
+      </w:pPr>
+      <w:r>
+        <w:rPr>
+          <w:b/>
+          <w:bCs/>
+          <w:sz w:val="28"/>
+          <w:szCs w:val="28"/>
+        </w:rPr>
+        <w:t xml:space="preserve">Express is imported through the use of the require keyword. The app is set the methods of express, and then the port is set to listen into specified port number. This allows us to access from the browser using localhost. </w:t>
+      </w:r>
+    </w:p>
+    <w:p>
+      <w:pPr>
+        <w:pStyle w:val="ListParagraph"/>
+        <w:rPr>
+          <w:b/>
+          <w:bCs/>
+          <w:sz w:val="28"/>
+          <w:szCs w:val="28"/>
+        </w:rPr>
+      </w:pPr>
+    </w:p>
+    <w:p>
+      <w:pPr>
+        <w:pStyle w:val="ListParagraph"/>
+        <w:numPr>
+          <w:ilvl w:val="0"/>
+          <w:numId w:val="4"/>
+        </w:numPr>
+        <w:rPr>
+          <w:b/>
+          <w:bCs/>
+          <w:sz w:val="28"/>
+          <w:szCs w:val="28"/>
+        </w:rPr>
+      </w:pPr>
+      <w:r>
+        <w:rPr>
+          <w:sz w:val="28"/>
+          <w:szCs w:val="28"/>
+        </w:rPr>
+        <w:t xml:space="preserve">Because app is set to express methods… we can use all of those methods. </w:t>
+      </w:r>
+    </w:p>
+    <w:p>
+      <w:pPr>
+        <w:pStyle w:val="ListParagraph"/>
+        <w:rPr>
+          <w:b/>
+          <w:bCs/>
+          <w:sz w:val="28"/>
+          <w:szCs w:val="28"/>
+        </w:rPr>
+      </w:pPr>
+    </w:p>
+    <w:p>
+      <w:pPr>
+        <w:pStyle w:val="ListParagraph"/>
+        <w:numPr>
+          <w:ilvl w:val="0"/>
+          <w:numId w:val="4"/>
+        </w:numPr>
+        <w:rPr>
+          <w:b/>
+          <w:bCs/>
+          <w:sz w:val="28"/>
+          <w:szCs w:val="28"/>
+        </w:rPr>
+      </w:pPr>
+      <w:proofErr w:type="spellStart"/>
+      <w:r>
+        <w:rPr>
+          <w:sz w:val="28"/>
+          <w:szCs w:val="28"/>
+        </w:rPr>
+        <w:t>App.METHOD</w:t>
+      </w:r>
+      <w:proofErr w:type="spellEnd"/>
+      <w:r>
+        <w:rPr>
+          <w:sz w:val="28"/>
+          <w:szCs w:val="28"/>
+        </w:rPr>
+        <w:t xml:space="preserve">… method is a placeholder for what we can do. </w:t>
+      </w:r>
+    </w:p>
+    <w:p>
+      <w:pPr>
+        <w:pStyle w:val="ListParagraph"/>
+        <w:rPr>
+          <w:b/>
+          <w:bCs/>
+          <w:sz w:val="28"/>
+          <w:szCs w:val="28"/>
+        </w:rPr>
+      </w:pPr>
+    </w:p>
+    <w:p>
+      <w:pPr>
+        <w:pStyle w:val="ListParagraph"/>
+        <w:numPr>
+          <w:ilvl w:val="0"/>
+          <w:numId w:val="4"/>
+        </w:numPr>
+        <w:rPr>
+          <w:b/>
+          <w:bCs/>
+          <w:sz w:val="28"/>
+          <w:szCs w:val="28"/>
+        </w:rPr>
+      </w:pPr>
+      <w:proofErr w:type="spellStart"/>
+      <w:r>
+        <w:rPr>
+          <w:b/>
+          <w:bCs/>
+          <w:sz w:val="28"/>
+          <w:szCs w:val="28"/>
+        </w:rPr>
+        <w:t>App.Get</w:t>
+      </w:r>
+      <w:proofErr w:type="spellEnd"/>
+      <w:r>
+        <w:rPr>
+          <w:b/>
+          <w:bCs/>
+          <w:sz w:val="28"/>
+          <w:szCs w:val="28"/>
+        </w:rPr>
+        <w:t xml:space="preserve"> =&gt; are methods which create routes </w:t>
+      </w:r>
+      <w:r>
+        <w:rPr>
+          <w:b/>
+          <w:bCs/>
+          <w:sz w:val="28"/>
+          <w:szCs w:val="28"/>
+        </w:rPr>
+        <w:t xml:space="preserve">which will render different parts of a request made by a user. That specific page will load when specifying the .send method in the response. </w:t>
+      </w:r>
+    </w:p>
+    <w:p>
+      <w:pPr>
+        <w:pStyle w:val="ListParagraph"/>
+        <w:rPr>
+          <w:b/>
+          <w:bCs/>
+          <w:sz w:val="28"/>
+          <w:szCs w:val="28"/>
+        </w:rPr>
+      </w:pPr>
+    </w:p>
+    <w:p>
+      <w:pPr>
+        <w:pStyle w:val="ListParagraph"/>
+        <w:numPr>
+          <w:ilvl w:val="0"/>
+          <w:numId w:val="4"/>
+        </w:numPr>
+        <w:rPr>
+          <w:b/>
+          <w:bCs/>
+          <w:sz w:val="28"/>
+          <w:szCs w:val="28"/>
+        </w:rPr>
+      </w:pPr>
+      <w:proofErr w:type="spellStart"/>
+      <w:r>
+        <w:rPr>
+          <w:b/>
+          <w:bCs/>
+          <w:sz w:val="28"/>
+          <w:szCs w:val="28"/>
+        </w:rPr>
+        <w:t>App.Use</w:t>
+      </w:r>
+      <w:proofErr w:type="spellEnd"/>
+      <w:r>
+        <w:rPr>
+          <w:b/>
+          <w:bCs/>
+          <w:sz w:val="28"/>
+          <w:szCs w:val="28"/>
+        </w:rPr>
+        <w:t xml:space="preserve"> =&gt; methods which express  adds middleware. </w:t>
+      </w:r>
+    </w:p>
+    <w:p>
+      <w:pPr>
+        <w:pStyle w:val="ListParagraph"/>
+        <w:rPr>
+          <w:b/>
+          <w:bCs/>
+          <w:sz w:val="28"/>
+          <w:szCs w:val="28"/>
+        </w:rPr>
+      </w:pPr>
+    </w:p>
+    <w:p>
+      <w:pPr>
+        <w:pStyle w:val="ListParagraph"/>
+        <w:numPr>
+          <w:ilvl w:val="0"/>
+          <w:numId w:val="4"/>
+        </w:numPr>
+        <w:rPr>
+          <w:b/>
+          <w:bCs/>
+          <w:sz w:val="28"/>
+          <w:szCs w:val="28"/>
+        </w:rPr>
+      </w:pPr>
+      <w:r>
+        <w:rPr>
+          <w:b/>
+          <w:bCs/>
+          <w:sz w:val="28"/>
+          <w:szCs w:val="28"/>
+        </w:rPr>
+        <w:t xml:space="preserve">VIEW – content which is returned to the user, for website development usually through HTML. Frameworks like pug allow for the writing of HTML but removes the need for  marking up. </w:t>
+      </w:r>
+    </w:p>
+    <w:p>
+      <w:pPr>
+        <w:pStyle w:val="ListParagraph"/>
+        <w:rPr>
+          <w:b/>
+          <w:bCs/>
+          <w:sz w:val="28"/>
+          <w:szCs w:val="28"/>
+        </w:rPr>
+      </w:pPr>
+    </w:p>
+    <w:p>
+      <w:pPr>
+        <w:pStyle w:val="ListParagraph"/>
+        <w:numPr>
+          <w:ilvl w:val="0"/>
+          <w:numId w:val="4"/>
+        </w:numPr>
+        <w:rPr>
+          <w:b/>
+          <w:bCs/>
+          <w:sz w:val="28"/>
+          <w:szCs w:val="28"/>
+        </w:rPr>
+      </w:pPr>
+      <w:r>
+        <w:rPr>
+          <w:b/>
+          <w:bCs/>
+          <w:sz w:val="28"/>
+          <w:szCs w:val="28"/>
+        </w:rPr>
+        <w:t>HANLDEBARS – A less abstract way to create views.</w:t>
+      </w:r>
+    </w:p>
+    <w:p>
+      <w:pPr>
+        <w:pStyle w:val="ListParagraph"/>
+        <w:rPr>
+          <w:b/>
+          <w:bCs/>
+          <w:sz w:val="28"/>
+          <w:szCs w:val="28"/>
+        </w:rPr>
+      </w:pPr>
+    </w:p>
+    <w:p>
+      <w:pPr>
+        <w:pStyle w:val="ListParagraph"/>
+        <w:numPr>
+          <w:ilvl w:val="0"/>
+          <w:numId w:val="4"/>
+        </w:numPr>
+        <w:rPr>
+          <w:b/>
+          <w:bCs/>
+          <w:sz w:val="28"/>
+          <w:szCs w:val="28"/>
+        </w:rPr>
+      </w:pPr>
+      <w:r>
+        <w:rPr>
+          <w:b/>
+          <w:bCs/>
+          <w:sz w:val="28"/>
+          <w:szCs w:val="28"/>
+        </w:rPr>
+        <w:t xml:space="preserve">The Project directory is assigned: </w:t>
+      </w:r>
+      <w:proofErr w:type="spellStart"/>
+      <w:r>
+        <w:rPr>
+          <w:b/>
+          <w:bCs/>
+          <w:sz w:val="28"/>
+          <w:szCs w:val="28"/>
+        </w:rPr>
+        <w:t>npm</w:t>
+      </w:r>
+      <w:proofErr w:type="spellEnd"/>
+      <w:r>
+        <w:rPr>
+          <w:b/>
+          <w:bCs/>
+          <w:sz w:val="28"/>
+          <w:szCs w:val="28"/>
+        </w:rPr>
+        <w:t xml:space="preserve"> I express-handlebars. </w:t>
+      </w:r>
     </w:p>
     <w:p>
       <w:pPr>
@@ -1450,7 +1796,7 @@
   <w:abstractNum w:abstractNumId="3" w15:restartNumberingAfterBreak="0">
     <w:nsid w:val="76433FBA"/>
     <w:multiLevelType w:val="hybridMultilevel"/>
-    <w:tmpl w:val="19C63190"/>
+    <w:tmpl w:val="0AA23E80"/>
     <w:lvl w:ilvl="0" w:tplc="10090001">
       <w:start w:val="1"/>
       <w:numFmt w:val="bullet"/>

</xml_diff>

<commit_message>
http server setup review
</commit_message>
<xml_diff>
--- a/orielly_book/UNDERSTANDING_SERVER_SIDE_PROGRAMMING.docx
+++ b/orielly_book/UNDERSTANDING_SERVER_SIDE_PROGRAMMING.docx
@@ -19,7 +19,27 @@
           <w:sz w:val="36"/>
           <w:szCs w:val="36"/>
         </w:rPr>
-        <w:t>The following pages will be dedicated to the understanding and persistent pursuit of becoming a fluent server side programmer.</w:t>
+        <w:t xml:space="preserve">The following pages will be dedicated to the understanding and persistent pursuit of becoming a fluent </w:t>
+      </w:r>
+      <w:proofErr w:type="gramStart"/>
+      <w:r>
+        <w:rPr>
+          <w:b/>
+          <w:bCs/>
+          <w:sz w:val="36"/>
+          <w:szCs w:val="36"/>
+        </w:rPr>
+        <w:t>server side</w:t>
+      </w:r>
+      <w:proofErr w:type="gramEnd"/>
+      <w:r>
+        <w:rPr>
+          <w:b/>
+          <w:bCs/>
+          <w:sz w:val="36"/>
+          <w:szCs w:val="36"/>
+        </w:rPr>
+        <w:t xml:space="preserve"> programmer.</w:t>
       </w:r>
     </w:p>
     <w:p>
@@ -324,7 +344,23 @@
           <w:sz w:val="28"/>
           <w:szCs w:val="28"/>
         </w:rPr>
-        <w:t xml:space="preserve">Thanks to node, knowing this language allows a front end developer to incorporate some server-side capabilities of his application he will be creating. </w:t>
+        <w:t xml:space="preserve">Thanks to node, knowing this language allows a </w:t>
+      </w:r>
+      <w:proofErr w:type="gramStart"/>
+      <w:r>
+        <w:rPr>
+          <w:sz w:val="28"/>
+          <w:szCs w:val="28"/>
+        </w:rPr>
+        <w:t>front end</w:t>
+      </w:r>
+      <w:proofErr w:type="gramEnd"/>
+      <w:r>
+        <w:rPr>
+          <w:sz w:val="28"/>
+          <w:szCs w:val="28"/>
+        </w:rPr>
+        <w:t xml:space="preserve"> developer to incorporate some server-side capabilities of his application he will be creating. </w:t>
       </w:r>
     </w:p>
     <w:p>
@@ -463,7 +499,23 @@
           <w:sz w:val="28"/>
           <w:szCs w:val="28"/>
         </w:rPr>
-        <w:t xml:space="preserve">The internet today is estimated to be worth 2.1 trillion dollars….. you can get in on a piece of that pie… if you know how. </w:t>
+        <w:t>The internet today is estimated to be worth 2.1 trillion dollars</w:t>
+      </w:r>
+      <w:proofErr w:type="gramStart"/>
+      <w:r>
+        <w:rPr>
+          <w:sz w:val="28"/>
+          <w:szCs w:val="28"/>
+        </w:rPr>
+        <w:t>…..</w:t>
+      </w:r>
+      <w:proofErr w:type="gramEnd"/>
+      <w:r>
+        <w:rPr>
+          <w:sz w:val="28"/>
+          <w:szCs w:val="28"/>
+        </w:rPr>
+        <w:t xml:space="preserve"> you can get in on a piece of that pie… if you know how. </w:t>
       </w:r>
     </w:p>
     <w:p>
@@ -547,7 +599,23 @@
           <w:sz w:val="28"/>
           <w:szCs w:val="28"/>
         </w:rPr>
-        <w:t>Express allows us to actually write server side code .</w:t>
+        <w:t xml:space="preserve">Express allows us to actually write </w:t>
+      </w:r>
+      <w:proofErr w:type="gramStart"/>
+      <w:r>
+        <w:rPr>
+          <w:sz w:val="28"/>
+          <w:szCs w:val="28"/>
+        </w:rPr>
+        <w:t>server side</w:t>
+      </w:r>
+      <w:proofErr w:type="gramEnd"/>
+      <w:r>
+        <w:rPr>
+          <w:sz w:val="28"/>
+          <w:szCs w:val="28"/>
+        </w:rPr>
+        <w:t xml:space="preserve"> code .</w:t>
       </w:r>
     </w:p>
     <w:p>
@@ -690,7 +758,23 @@
           <w:sz w:val="28"/>
           <w:szCs w:val="28"/>
         </w:rPr>
-        <w:t xml:space="preserve">Node is best started when its actually being coded… so in that case refer to </w:t>
+        <w:t xml:space="preserve">Node is best started when its </w:t>
+      </w:r>
+      <w:proofErr w:type="gramStart"/>
+      <w:r>
+        <w:rPr>
+          <w:sz w:val="28"/>
+          <w:szCs w:val="28"/>
+        </w:rPr>
+        <w:t>actually being</w:t>
+      </w:r>
+      <w:proofErr w:type="gramEnd"/>
+      <w:r>
+        <w:rPr>
+          <w:sz w:val="28"/>
+          <w:szCs w:val="28"/>
+        </w:rPr>
+        <w:t xml:space="preserve"> coded… so in that case refer to </w:t>
       </w:r>
       <w:proofErr w:type="spellStart"/>
       <w:r>
@@ -758,7 +842,23 @@
           <w:sz w:val="28"/>
           <w:szCs w:val="28"/>
         </w:rPr>
-        <w:t xml:space="preserve"> directory contains this chapters code. </w:t>
+        <w:t xml:space="preserve"> directory contains this </w:t>
+      </w:r>
+      <w:proofErr w:type="gramStart"/>
+      <w:r>
+        <w:rPr>
+          <w:sz w:val="28"/>
+          <w:szCs w:val="28"/>
+        </w:rPr>
+        <w:t>chapters</w:t>
+      </w:r>
+      <w:proofErr w:type="gramEnd"/>
+      <w:r>
+        <w:rPr>
+          <w:sz w:val="28"/>
+          <w:szCs w:val="28"/>
+        </w:rPr>
+        <w:t xml:space="preserve"> code. </w:t>
       </w:r>
     </w:p>
     <w:p>
@@ -1051,7 +1151,27 @@
           <w:sz w:val="28"/>
           <w:szCs w:val="28"/>
         </w:rPr>
-        <w:t xml:space="preserve">SAMPLE PROJECT DIRECTORY CREATED, this directory will contain the code for following the example for the meadowlark travel site the author provides. </w:t>
+        <w:t xml:space="preserve">SAMPLE PROJECT DIRECTORY </w:t>
+      </w:r>
+      <w:proofErr w:type="gramStart"/>
+      <w:r>
+        <w:rPr>
+          <w:b/>
+          <w:bCs/>
+          <w:sz w:val="28"/>
+          <w:szCs w:val="28"/>
+        </w:rPr>
+        <w:t>CREATED,</w:t>
+      </w:r>
+      <w:proofErr w:type="gramEnd"/>
+      <w:r>
+        <w:rPr>
+          <w:b/>
+          <w:bCs/>
+          <w:sz w:val="28"/>
+          <w:szCs w:val="28"/>
+        </w:rPr>
+        <w:t xml:space="preserve"> this directory will contain the code for following the example for the meadowlark travel site the author provides. </w:t>
       </w:r>
     </w:p>
     <w:p>
@@ -1128,7 +1248,27 @@
           <w:sz w:val="28"/>
           <w:szCs w:val="28"/>
         </w:rPr>
-        <w:t xml:space="preserve">Express is imported through the use of the require keyword. The app is set the methods of express, and then the port is set to listen into specified port number. This allows us to access from the browser using localhost. </w:t>
+        <w:t xml:space="preserve">Express is imported </w:t>
+      </w:r>
+      <w:proofErr w:type="gramStart"/>
+      <w:r>
+        <w:rPr>
+          <w:b/>
+          <w:bCs/>
+          <w:sz w:val="28"/>
+          <w:szCs w:val="28"/>
+        </w:rPr>
+        <w:t>through the use of</w:t>
+      </w:r>
+      <w:proofErr w:type="gramEnd"/>
+      <w:r>
+        <w:rPr>
+          <w:b/>
+          <w:bCs/>
+          <w:sz w:val="28"/>
+          <w:szCs w:val="28"/>
+        </w:rPr>
+        <w:t xml:space="preserve"> the require keyword. The app is set the methods of express, and then the port is set to listen into specified port number. This allows us to access from the browser using localhost. </w:t>
       </w:r>
     </w:p>
     <w:p>
@@ -1161,7 +1301,23 @@
           <w:sz w:val="28"/>
           <w:szCs w:val="28"/>
         </w:rPr>
-        <w:t xml:space="preserve">Because app is set to express methods… we can use all of those methods. </w:t>
+        <w:t xml:space="preserve">Because app is set to express methods… we can use </w:t>
+      </w:r>
+      <w:proofErr w:type="gramStart"/>
+      <w:r>
+        <w:rPr>
+          <w:sz w:val="28"/>
+          <w:szCs w:val="28"/>
+        </w:rPr>
+        <w:t>all of</w:t>
+      </w:r>
+      <w:proofErr w:type="gramEnd"/>
+      <w:r>
+        <w:rPr>
+          <w:sz w:val="28"/>
+          <w:szCs w:val="28"/>
+        </w:rPr>
+        <w:t xml:space="preserve"> those methods. </w:t>
       </w:r>
     </w:p>
     <w:p>
@@ -1339,7 +1495,27 @@
           <w:sz w:val="28"/>
           <w:szCs w:val="28"/>
         </w:rPr>
-        <w:t xml:space="preserve">VIEW – content which is returned to the user, for website development usually through HTML. Frameworks like pug allow for the writing of HTML but removes the need for  marking up. </w:t>
+        <w:t xml:space="preserve">VIEW – </w:t>
+      </w:r>
+      <w:proofErr w:type="gramStart"/>
+      <w:r>
+        <w:rPr>
+          <w:b/>
+          <w:bCs/>
+          <w:sz w:val="28"/>
+          <w:szCs w:val="28"/>
+        </w:rPr>
+        <w:t>content</w:t>
+      </w:r>
+      <w:proofErr w:type="gramEnd"/>
+      <w:r>
+        <w:rPr>
+          <w:b/>
+          <w:bCs/>
+          <w:sz w:val="28"/>
+          <w:szCs w:val="28"/>
+        </w:rPr>
+        <w:t xml:space="preserve"> which is returned to the user, for website development usually through HTML. Frameworks like pug allow for the writing of HTML but removes the need for  marking up. </w:t>
       </w:r>
     </w:p>
     <w:p>
@@ -1434,6 +1610,226 @@
     </w:p>
     <w:p>
       <w:pPr>
+        <w:pStyle w:val="ListParagraph"/>
+        <w:rPr>
+          <w:b/>
+          <w:bCs/>
+          <w:sz w:val="28"/>
+          <w:szCs w:val="28"/>
+        </w:rPr>
+      </w:pPr>
+    </w:p>
+    <w:p>
+      <w:pPr>
+        <w:pStyle w:val="ListParagraph"/>
+        <w:numPr>
+          <w:ilvl w:val="0"/>
+          <w:numId w:val="4"/>
+        </w:numPr>
+        <w:rPr>
+          <w:b/>
+          <w:bCs/>
+          <w:sz w:val="28"/>
+          <w:szCs w:val="28"/>
+        </w:rPr>
+      </w:pPr>
+      <w:r>
+        <w:rPr>
+          <w:sz w:val="28"/>
+          <w:szCs w:val="28"/>
+        </w:rPr>
+        <w:t xml:space="preserve">To work with </w:t>
+      </w:r>
+      <w:proofErr w:type="gramStart"/>
+      <w:r>
+        <w:rPr>
+          <w:sz w:val="28"/>
+          <w:szCs w:val="28"/>
+        </w:rPr>
+        <w:t>handle bars</w:t>
+      </w:r>
+      <w:proofErr w:type="gramEnd"/>
+      <w:r>
+        <w:rPr>
+          <w:sz w:val="28"/>
+          <w:szCs w:val="28"/>
+        </w:rPr>
+        <w:t xml:space="preserve"> they must first be configured using the engine method of your constant ‘APP’</w:t>
+      </w:r>
+    </w:p>
+    <w:p>
+      <w:pPr>
+        <w:pStyle w:val="ListParagraph"/>
+        <w:numPr>
+          <w:ilvl w:val="0"/>
+          <w:numId w:val="4"/>
+        </w:numPr>
+        <w:wordWrap w:val="0"/>
+        <w:spacing w:before="75" w:after="75" w:line="345" w:lineRule="atLeast"/>
+        <w:outlineLvl w:val="2"/>
+        <w:rPr>
+          <w:rFonts w:ascii="Open Sans" w:eastAsia="Times New Roman" w:hAnsi="Open Sans" w:cs="Open Sans"/>
+          <w:b/>
+          <w:bCs/>
+          <w:color w:val="353535"/>
+          <w:sz w:val="27"/>
+          <w:szCs w:val="27"/>
+          <w:lang w:eastAsia="en-CA"/>
+        </w:rPr>
+      </w:pPr>
+      <w:proofErr w:type="spellStart"/>
+      <w:r>
+        <w:rPr>
+          <w:rFonts w:ascii="Open Sans" w:eastAsia="Times New Roman" w:hAnsi="Open Sans" w:cs="Open Sans"/>
+          <w:b/>
+          <w:bCs/>
+          <w:color w:val="353535"/>
+          <w:sz w:val="27"/>
+          <w:szCs w:val="27"/>
+          <w:lang w:eastAsia="en-CA"/>
+        </w:rPr>
+        <w:t>app.engine</w:t>
+      </w:r>
+      <w:proofErr w:type="spellEnd"/>
+      <w:r>
+        <w:rPr>
+          <w:rFonts w:ascii="Open Sans" w:eastAsia="Times New Roman" w:hAnsi="Open Sans" w:cs="Open Sans"/>
+          <w:b/>
+          <w:bCs/>
+          <w:color w:val="353535"/>
+          <w:sz w:val="27"/>
+          <w:szCs w:val="27"/>
+          <w:lang w:eastAsia="en-CA"/>
+        </w:rPr>
+        <w:t>(</w:t>
+      </w:r>
+      <w:proofErr w:type="spellStart"/>
+      <w:r>
+        <w:rPr>
+          <w:rFonts w:ascii="Open Sans" w:eastAsia="Times New Roman" w:hAnsi="Open Sans" w:cs="Open Sans"/>
+          <w:b/>
+          <w:bCs/>
+          <w:color w:val="353535"/>
+          <w:sz w:val="27"/>
+          <w:szCs w:val="27"/>
+          <w:lang w:eastAsia="en-CA"/>
+        </w:rPr>
+        <w:t>ext</w:t>
+      </w:r>
+      <w:proofErr w:type="spellEnd"/>
+      <w:r>
+        <w:rPr>
+          <w:rFonts w:ascii="Open Sans" w:eastAsia="Times New Roman" w:hAnsi="Open Sans" w:cs="Open Sans"/>
+          <w:b/>
+          <w:bCs/>
+          <w:color w:val="353535"/>
+          <w:sz w:val="27"/>
+          <w:szCs w:val="27"/>
+          <w:lang w:eastAsia="en-CA"/>
+        </w:rPr>
+        <w:t>, callback)</w:t>
+      </w:r>
+    </w:p>
+    <w:p>
+      <w:pPr>
+        <w:pStyle w:val="ListParagraph"/>
+        <w:numPr>
+          <w:ilvl w:val="0"/>
+          <w:numId w:val="4"/>
+        </w:numPr>
+        <w:rPr>
+          <w:b/>
+          <w:bCs/>
+          <w:sz w:val="36"/>
+          <w:szCs w:val="36"/>
+        </w:rPr>
+      </w:pPr>
+      <w:r>
+        <w:rPr>
+          <w:b/>
+          <w:bCs/>
+          <w:sz w:val="36"/>
+          <w:szCs w:val="36"/>
+        </w:rPr>
+        <w:lastRenderedPageBreak/>
+        <w:t xml:space="preserve">the extension is the module you are working with. </w:t>
+      </w:r>
+    </w:p>
+    <w:p>
+      <w:pPr>
+        <w:pStyle w:val="ListParagraph"/>
+        <w:numPr>
+          <w:ilvl w:val="0"/>
+          <w:numId w:val="4"/>
+        </w:numPr>
+        <w:rPr>
+          <w:b/>
+          <w:bCs/>
+          <w:sz w:val="36"/>
+          <w:szCs w:val="36"/>
+        </w:rPr>
+      </w:pPr>
+      <w:r>
+        <w:rPr>
+          <w:b/>
+          <w:bCs/>
+          <w:sz w:val="36"/>
+          <w:szCs w:val="36"/>
+        </w:rPr>
+        <w:t xml:space="preserve">The callback is the file that will be worked with. </w:t>
+      </w:r>
+    </w:p>
+    <w:p>
+      <w:pPr>
+        <w:pStyle w:val="ListParagraph"/>
+        <w:numPr>
+          <w:ilvl w:val="0"/>
+          <w:numId w:val="4"/>
+        </w:numPr>
+        <w:rPr>
+          <w:b/>
+          <w:bCs/>
+          <w:sz w:val="36"/>
+          <w:szCs w:val="36"/>
+        </w:rPr>
+      </w:pPr>
+      <w:r>
+        <w:rPr>
+          <w:b/>
+          <w:bCs/>
+          <w:sz w:val="36"/>
+          <w:szCs w:val="36"/>
+        </w:rPr>
+        <w:t xml:space="preserve">Follow code provided under </w:t>
+      </w:r>
+      <w:proofErr w:type="spellStart"/>
+      <w:r>
+        <w:rPr>
+          <w:b/>
+          <w:bCs/>
+          <w:sz w:val="36"/>
+          <w:szCs w:val="36"/>
+        </w:rPr>
+        <w:t>app.get</w:t>
+      </w:r>
+      <w:proofErr w:type="spellEnd"/>
+      <w:r>
+        <w:rPr>
+          <w:b/>
+          <w:bCs/>
+          <w:sz w:val="36"/>
+          <w:szCs w:val="36"/>
+        </w:rPr>
+        <w:t xml:space="preserve"> method which configures the handlebars template engine.</w:t>
+      </w:r>
+    </w:p>
+    <w:p>
+      <w:pPr>
+        <w:pStyle w:val="ListParagraph"/>
+        <w:numPr>
+          <w:ilvl w:val="0"/>
+          <w:numId w:val="4"/>
+        </w:numPr>
         <w:rPr>
           <w:b/>
           <w:bCs/>
@@ -1796,7 +2192,7 @@
   <w:abstractNum w:abstractNumId="3" w15:restartNumberingAfterBreak="0">
     <w:nsid w:val="76433FBA"/>
     <w:multiLevelType w:val="hybridMultilevel"/>
-    <w:tmpl w:val="0AA23E80"/>
+    <w:tmpl w:val="8EC25426"/>
     <w:lvl w:ilvl="0" w:tplc="10090001">
       <w:start w:val="1"/>
       <w:numFmt w:val="bullet"/>
@@ -2320,6 +2716,26 @@
     <w:name w:val="Normal"/>
     <w:qFormat/>
   </w:style>
+  <w:style w:type="paragraph" w:styleId="Heading3">
+    <w:name w:val="heading 3"/>
+    <w:basedOn w:val="Normal"/>
+    <w:link w:val="Heading3Char"/>
+    <w:uiPriority w:val="9"/>
+    <w:qFormat/>
+    <w:rsid w:val="004D4A8E"/>
+    <w:pPr>
+      <w:spacing w:before="100" w:beforeAutospacing="1" w:after="100" w:afterAutospacing="1" w:line="240" w:lineRule="auto"/>
+      <w:outlineLvl w:val="2"/>
+    </w:pPr>
+    <w:rPr>
+      <w:rFonts w:ascii="Times New Roman" w:eastAsia="Times New Roman" w:hAnsi="Times New Roman" w:cs="Times New Roman"/>
+      <w:b/>
+      <w:bCs/>
+      <w:sz w:val="27"/>
+      <w:szCs w:val="27"/>
+      <w:lang w:eastAsia="en-CA"/>
+    </w:rPr>
+  </w:style>
   <w:style w:type="character" w:default="1" w:styleId="DefaultParagraphFont">
     <w:name w:val="Default Paragraph Font"/>
     <w:uiPriority w:val="1"/>
@@ -2379,6 +2795,21 @@
     <w:rPr>
       <w:color w:val="605E5C"/>
       <w:shd w:val="clear" w:color="auto" w:fill="E1DFDD"/>
+    </w:rPr>
+  </w:style>
+  <w:style w:type="character" w:customStyle="1" w:styleId="Heading3Char">
+    <w:name w:val="Heading 3 Char"/>
+    <w:basedOn w:val="DefaultParagraphFont"/>
+    <w:link w:val="Heading3"/>
+    <w:uiPriority w:val="9"/>
+    <w:rsid w:val="004D4A8E"/>
+    <w:rPr>
+      <w:rFonts w:ascii="Times New Roman" w:eastAsia="Times New Roman" w:hAnsi="Times New Roman" w:cs="Times New Roman"/>
+      <w:b/>
+      <w:bCs/>
+      <w:sz w:val="27"/>
+      <w:szCs w:val="27"/>
+      <w:lang w:eastAsia="en-CA"/>
     </w:rPr>
   </w:style>
 </w:styles>

</xml_diff>

<commit_message>
new commit, practising mongoose.
</commit_message>
<xml_diff>
--- a/orielly_book/UNDERSTANDING_SERVER_SIDE_PROGRAMMING.docx
+++ b/orielly_book/UNDERSTANDING_SERVER_SIDE_PROGRAMMING.docx
@@ -3071,39 +3071,23 @@
     </w:p>
     <w:p>
       <w:pPr>
-        <w:ind w:left="360"/>
-        <w:rPr>
-          <w:sz w:val="32"/>
-          <w:szCs w:val="32"/>
-        </w:rPr>
-      </w:pPr>
-    </w:p>
-    <w:p>
-      <w:pPr>
-        <w:ind w:left="360"/>
-        <w:rPr>
-          <w:b/>
-          <w:bCs/>
-          <w:sz w:val="40"/>
-          <w:szCs w:val="40"/>
-        </w:rPr>
-      </w:pPr>
-      <w:r>
-        <w:rPr>
-          <w:b/>
-          <w:bCs/>
-          <w:sz w:val="40"/>
-          <w:szCs w:val="40"/>
-        </w:rPr>
-        <w:t xml:space="preserve">Static files, views </w:t>
-      </w:r>
-    </w:p>
-    <w:p>
-      <w:pPr>
-        <w:ind w:left="360"/>
-        <w:rPr>
-          <w:b/>
-          <w:bCs/>
+        <w:rPr>
+          <w:sz w:val="48"/>
+          <w:szCs w:val="48"/>
+        </w:rPr>
+      </w:pPr>
+      <w:r>
+        <w:rPr>
+          <w:sz w:val="48"/>
+          <w:szCs w:val="48"/>
+        </w:rPr>
+        <w:lastRenderedPageBreak/>
+        <w:t xml:space="preserve">Understanding Quality Assurance. </w:t>
+      </w:r>
+    </w:p>
+    <w:p>
+      <w:pPr>
+        <w:rPr>
           <w:sz w:val="40"/>
           <w:szCs w:val="40"/>
         </w:rPr>
@@ -3126,7 +3110,7 @@
           <w:sz w:val="32"/>
           <w:szCs w:val="32"/>
         </w:rPr>
-        <w:t xml:space="preserve">Middleware – a concept which provides modularization which makes it easy to handle requests. </w:t>
+        <w:t xml:space="preserve">The importance of writing quality code cannot be understated. </w:t>
       </w:r>
     </w:p>
     <w:p>
@@ -3151,6 +3135,496 @@
         <w:numPr>
           <w:ilvl w:val="0"/>
           <w:numId w:val="7"/>
+        </w:numPr>
+        <w:rPr>
+          <w:sz w:val="32"/>
+          <w:szCs w:val="32"/>
+        </w:rPr>
+      </w:pPr>
+      <w:r>
+        <w:rPr>
+          <w:sz w:val="32"/>
+          <w:szCs w:val="32"/>
+        </w:rPr>
+        <w:t xml:space="preserve">Unit testing and integration testing is of few important matters that must be understood. </w:t>
+      </w:r>
+    </w:p>
+    <w:p>
+      <w:pPr>
+        <w:pStyle w:val="ListParagraph"/>
+        <w:rPr>
+          <w:sz w:val="32"/>
+          <w:szCs w:val="32"/>
+        </w:rPr>
+      </w:pPr>
+    </w:p>
+    <w:p>
+      <w:pPr>
+        <w:pStyle w:val="ListParagraph"/>
+        <w:numPr>
+          <w:ilvl w:val="0"/>
+          <w:numId w:val="7"/>
+        </w:numPr>
+        <w:rPr>
+          <w:sz w:val="32"/>
+          <w:szCs w:val="32"/>
+        </w:rPr>
+      </w:pPr>
+      <w:r>
+        <w:rPr>
+          <w:sz w:val="32"/>
+          <w:szCs w:val="32"/>
+        </w:rPr>
+        <w:t xml:space="preserve">A good understanding in development and quality assurance is highly valuable. </w:t>
+      </w:r>
+    </w:p>
+    <w:p>
+      <w:pPr>
+        <w:pStyle w:val="ListParagraph"/>
+        <w:rPr>
+          <w:sz w:val="32"/>
+          <w:szCs w:val="32"/>
+        </w:rPr>
+      </w:pPr>
+    </w:p>
+    <w:p>
+      <w:pPr>
+        <w:pStyle w:val="ListParagraph"/>
+        <w:numPr>
+          <w:ilvl w:val="0"/>
+          <w:numId w:val="7"/>
+        </w:numPr>
+        <w:rPr>
+          <w:sz w:val="32"/>
+          <w:szCs w:val="32"/>
+        </w:rPr>
+      </w:pPr>
+      <w:r>
+        <w:rPr>
+          <w:sz w:val="32"/>
+          <w:szCs w:val="32"/>
+        </w:rPr>
+        <w:t xml:space="preserve">In web development the four main areas of designing a piece of software: the developer must focus on, the </w:t>
+      </w:r>
+      <w:r>
+        <w:rPr>
+          <w:b/>
+          <w:bCs/>
+          <w:sz w:val="32"/>
+          <w:szCs w:val="32"/>
+        </w:rPr>
+        <w:t xml:space="preserve">reach, usability, </w:t>
+      </w:r>
+      <w:proofErr w:type="gramStart"/>
+      <w:r>
+        <w:rPr>
+          <w:b/>
+          <w:bCs/>
+          <w:sz w:val="32"/>
+          <w:szCs w:val="32"/>
+        </w:rPr>
+        <w:t>functionality</w:t>
+      </w:r>
+      <w:proofErr w:type="gramEnd"/>
+      <w:r>
+        <w:rPr>
+          <w:b/>
+          <w:bCs/>
+          <w:sz w:val="32"/>
+          <w:szCs w:val="32"/>
+        </w:rPr>
+        <w:t xml:space="preserve"> and aesthetics</w:t>
+      </w:r>
+      <w:r>
+        <w:rPr>
+          <w:b/>
+          <w:bCs/>
+        </w:rPr>
+        <w:t xml:space="preserve"> </w:t>
+      </w:r>
+      <w:r>
+        <w:rPr>
+          <w:b/>
+          <w:bCs/>
+          <w:sz w:val="28"/>
+          <w:szCs w:val="28"/>
+        </w:rPr>
+        <w:t xml:space="preserve"> </w:t>
+      </w:r>
+      <w:r>
+        <w:rPr>
+          <w:sz w:val="28"/>
+          <w:szCs w:val="28"/>
+        </w:rPr>
+        <w:t xml:space="preserve"> </w:t>
+      </w:r>
+      <w:r>
+        <w:rPr>
+          <w:sz w:val="36"/>
+          <w:szCs w:val="36"/>
+        </w:rPr>
+        <w:t xml:space="preserve">of whatever  it is that they are creating. </w:t>
+      </w:r>
+    </w:p>
+    <w:p>
+      <w:pPr>
+        <w:pStyle w:val="ListParagraph"/>
+        <w:rPr>
+          <w:sz w:val="32"/>
+          <w:szCs w:val="32"/>
+        </w:rPr>
+      </w:pPr>
+    </w:p>
+    <w:p>
+      <w:pPr>
+        <w:rPr>
+          <w:sz w:val="40"/>
+          <w:szCs w:val="40"/>
+        </w:rPr>
+      </w:pPr>
+      <w:r>
+        <w:rPr>
+          <w:sz w:val="32"/>
+          <w:szCs w:val="32"/>
+        </w:rPr>
+        <w:t xml:space="preserve"> </w:t>
+      </w:r>
+      <w:r>
+        <w:rPr>
+          <w:sz w:val="40"/>
+          <w:szCs w:val="40"/>
+        </w:rPr>
+        <w:t xml:space="preserve">Testing paradigms commonly used: </w:t>
+      </w:r>
+    </w:p>
+    <w:p>
+      <w:pPr>
+        <w:pStyle w:val="ListParagraph"/>
+        <w:numPr>
+          <w:ilvl w:val="0"/>
+          <w:numId w:val="8"/>
+        </w:numPr>
+        <w:rPr>
+          <w:sz w:val="32"/>
+          <w:szCs w:val="32"/>
+        </w:rPr>
+      </w:pPr>
+      <w:r>
+        <w:rPr>
+          <w:b/>
+          <w:bCs/>
+          <w:sz w:val="32"/>
+          <w:szCs w:val="32"/>
+        </w:rPr>
+        <w:t xml:space="preserve">Unit testing: </w:t>
+      </w:r>
+      <w:r>
+        <w:rPr>
+          <w:sz w:val="32"/>
+          <w:szCs w:val="32"/>
+        </w:rPr>
+        <w:t xml:space="preserve">requires the developer to test the functionality of a single component of the application to see if </w:t>
+      </w:r>
+      <w:proofErr w:type="gramStart"/>
+      <w:r>
+        <w:rPr>
+          <w:sz w:val="32"/>
+          <w:szCs w:val="32"/>
+        </w:rPr>
+        <w:t>it’s</w:t>
+      </w:r>
+      <w:proofErr w:type="gramEnd"/>
+      <w:r>
+        <w:rPr>
+          <w:sz w:val="32"/>
+          <w:szCs w:val="32"/>
+        </w:rPr>
+        <w:t xml:space="preserve"> logic is running to plan. </w:t>
+      </w:r>
+    </w:p>
+    <w:p>
+      <w:pPr>
+        <w:pStyle w:val="ListParagraph"/>
+        <w:numPr>
+          <w:ilvl w:val="0"/>
+          <w:numId w:val="8"/>
+        </w:numPr>
+        <w:rPr>
+          <w:sz w:val="32"/>
+          <w:szCs w:val="32"/>
+        </w:rPr>
+      </w:pPr>
+      <w:r>
+        <w:rPr>
+          <w:b/>
+          <w:bCs/>
+          <w:sz w:val="32"/>
+          <w:szCs w:val="32"/>
+        </w:rPr>
+        <w:t xml:space="preserve">Integration testing: </w:t>
+      </w:r>
+      <w:r>
+        <w:rPr>
+          <w:sz w:val="32"/>
+          <w:szCs w:val="32"/>
+        </w:rPr>
+        <w:t xml:space="preserve">requires the developer to test the functionality of all components, or the whole system. </w:t>
+      </w:r>
+    </w:p>
+    <w:p>
+      <w:pPr>
+        <w:ind w:left="360"/>
+        <w:rPr>
+          <w:sz w:val="32"/>
+          <w:szCs w:val="32"/>
+        </w:rPr>
+      </w:pPr>
+    </w:p>
+    <w:p>
+      <w:pPr>
+        <w:pStyle w:val="ListParagraph"/>
+        <w:numPr>
+          <w:ilvl w:val="0"/>
+          <w:numId w:val="8"/>
+        </w:numPr>
+        <w:rPr>
+          <w:sz w:val="32"/>
+          <w:szCs w:val="32"/>
+        </w:rPr>
+      </w:pPr>
+      <w:r>
+        <w:rPr>
+          <w:b/>
+          <w:bCs/>
+          <w:sz w:val="32"/>
+          <w:szCs w:val="32"/>
+        </w:rPr>
+        <w:t>Puppeteer</w:t>
+      </w:r>
+      <w:r>
+        <w:rPr>
+          <w:b/>
+          <w:bCs/>
+          <w:sz w:val="32"/>
+          <w:szCs w:val="32"/>
+        </w:rPr>
+        <w:t xml:space="preserve"> and Jest will be visited when developing these applications</w:t>
+      </w:r>
+    </w:p>
+    <w:p>
+      <w:pPr>
+        <w:rPr>
+          <w:sz w:val="32"/>
+          <w:szCs w:val="32"/>
+        </w:rPr>
+      </w:pPr>
+    </w:p>
+    <w:p>
+      <w:pPr>
+        <w:pStyle w:val="ListParagraph"/>
+        <w:rPr>
+          <w:sz w:val="32"/>
+          <w:szCs w:val="32"/>
+        </w:rPr>
+      </w:pPr>
+    </w:p>
+    <w:p>
+      <w:pPr>
+        <w:rPr>
+          <w:b/>
+          <w:bCs/>
+          <w:sz w:val="32"/>
+          <w:szCs w:val="32"/>
+        </w:rPr>
+      </w:pPr>
+      <w:r>
+        <w:rPr>
+          <w:b/>
+          <w:bCs/>
+          <w:sz w:val="32"/>
+          <w:szCs w:val="32"/>
+        </w:rPr>
+        <w:lastRenderedPageBreak/>
+        <w:t xml:space="preserve">Working with testing frameworks: </w:t>
+      </w:r>
+    </w:p>
+    <w:p>
+      <w:pPr>
+        <w:rPr>
+          <w:b/>
+          <w:bCs/>
+          <w:sz w:val="28"/>
+          <w:szCs w:val="28"/>
+        </w:rPr>
+      </w:pPr>
+    </w:p>
+    <w:p>
+      <w:pPr>
+        <w:pStyle w:val="ListParagraph"/>
+        <w:numPr>
+          <w:ilvl w:val="0"/>
+          <w:numId w:val="11"/>
+        </w:numPr>
+        <w:rPr>
+          <w:sz w:val="36"/>
+          <w:szCs w:val="36"/>
+        </w:rPr>
+      </w:pPr>
+      <w:r>
+        <w:rPr>
+          <w:sz w:val="36"/>
+          <w:szCs w:val="36"/>
+        </w:rPr>
+        <w:t xml:space="preserve">JEST is a framework that will be installed through the node package manager. </w:t>
+      </w:r>
+    </w:p>
+    <w:p>
+      <w:pPr>
+        <w:pStyle w:val="ListParagraph"/>
+        <w:rPr>
+          <w:sz w:val="36"/>
+          <w:szCs w:val="36"/>
+        </w:rPr>
+      </w:pPr>
+      <w:r>
+        <w:rPr>
+          <w:sz w:val="36"/>
+          <w:szCs w:val="36"/>
+        </w:rPr>
+        <w:t xml:space="preserve"> </w:t>
+      </w:r>
+    </w:p>
+    <w:p>
+      <w:pPr>
+        <w:pStyle w:val="ListParagraph"/>
+        <w:numPr>
+          <w:ilvl w:val="0"/>
+          <w:numId w:val="11"/>
+        </w:numPr>
+        <w:rPr>
+          <w:sz w:val="36"/>
+          <w:szCs w:val="36"/>
+        </w:rPr>
+      </w:pPr>
+      <w:r>
+        <w:rPr>
+          <w:sz w:val="36"/>
+          <w:szCs w:val="36"/>
+        </w:rPr>
+        <w:t xml:space="preserve">A script is now added to the </w:t>
+      </w:r>
+      <w:proofErr w:type="spellStart"/>
+      <w:r>
+        <w:rPr>
+          <w:sz w:val="36"/>
+          <w:szCs w:val="36"/>
+        </w:rPr>
+        <w:t>package.json</w:t>
+      </w:r>
+      <w:proofErr w:type="spellEnd"/>
+      <w:r>
+        <w:rPr>
+          <w:sz w:val="36"/>
+          <w:szCs w:val="36"/>
+        </w:rPr>
+        <w:t xml:space="preserve"> file, </w:t>
+      </w:r>
+      <w:proofErr w:type="gramStart"/>
+      <w:r>
+        <w:rPr>
+          <w:sz w:val="36"/>
+          <w:szCs w:val="36"/>
+        </w:rPr>
+        <w:t>in order to</w:t>
+      </w:r>
+      <w:proofErr w:type="gramEnd"/>
+      <w:r>
+        <w:rPr>
+          <w:sz w:val="36"/>
+          <w:szCs w:val="36"/>
+        </w:rPr>
+        <w:t xml:space="preserve"> allow for JEST to do its thing. However, an error occurred because no tests were found. </w:t>
+      </w:r>
+      <w:r>
+        <w:rPr>
+          <w:b/>
+          <w:bCs/>
+          <w:sz w:val="36"/>
+          <w:szCs w:val="36"/>
+        </w:rPr>
+        <w:t xml:space="preserve">Unit tests must be created themselves.  </w:t>
+      </w:r>
+    </w:p>
+    <w:p>
+      <w:pPr>
+        <w:pStyle w:val="ListParagraph"/>
+        <w:rPr>
+          <w:sz w:val="36"/>
+          <w:szCs w:val="36"/>
+        </w:rPr>
+      </w:pPr>
+    </w:p>
+    <w:p>
+      <w:pPr>
+        <w:rPr>
+          <w:b/>
+          <w:bCs/>
+          <w:sz w:val="36"/>
+          <w:szCs w:val="36"/>
+        </w:rPr>
+      </w:pPr>
+      <w:r>
+        <w:rPr>
+          <w:b/>
+          <w:bCs/>
+          <w:sz w:val="36"/>
+          <w:szCs w:val="36"/>
+        </w:rPr>
+        <w:t xml:space="preserve">Going into unit testing: </w:t>
+      </w:r>
+    </w:p>
+    <w:p>
+      <w:pPr>
+        <w:pStyle w:val="ListParagraph"/>
+        <w:numPr>
+          <w:ilvl w:val="0"/>
+          <w:numId w:val="12"/>
+        </w:numPr>
+        <w:rPr>
+          <w:sz w:val="32"/>
+          <w:szCs w:val="32"/>
+        </w:rPr>
+      </w:pPr>
+      <w:r>
+        <w:rPr>
+          <w:sz w:val="32"/>
+          <w:szCs w:val="32"/>
+        </w:rPr>
+        <w:t xml:space="preserve">Unit testing calls for functions/components whatever it is to be isolated. One method of doing this is called mocking. </w:t>
+      </w:r>
+    </w:p>
+    <w:p>
+      <w:pPr>
+        <w:pStyle w:val="ListParagraph"/>
+        <w:rPr>
+          <w:sz w:val="32"/>
+          <w:szCs w:val="32"/>
+        </w:rPr>
+      </w:pPr>
+      <w:r>
+        <w:rPr>
+          <w:sz w:val="32"/>
+          <w:szCs w:val="32"/>
+        </w:rPr>
+        <w:t xml:space="preserve"> </w:t>
+      </w:r>
+    </w:p>
+    <w:p>
+      <w:pPr>
+        <w:pStyle w:val="ListParagraph"/>
+        <w:numPr>
+          <w:ilvl w:val="0"/>
+          <w:numId w:val="12"/>
         </w:numPr>
         <w:rPr>
           <w:sz w:val="32"/>
@@ -3171,6 +3645,119 @@
 <file path=word/numbering.xml><?xml version="1.0" encoding="utf-8"?>
 <w:numbering xmlns:wpc="http://schemas.microsoft.com/office/word/2010/wordprocessingCanvas" xmlns:cx="http://schemas.microsoft.com/office/drawing/2014/chartex" xmlns:cx1="http://schemas.microsoft.com/office/drawing/2015/9/8/chartex" xmlns:cx2="http://schemas.microsoft.com/office/drawing/2015/10/21/chartex" xmlns:cx3="http://schemas.microsoft.com/office/drawing/2016/5/9/chartex" xmlns:cx4="http://schemas.microsoft.com/office/drawing/2016/5/10/chartex" xmlns:cx5="http://schemas.microsoft.com/office/drawing/2016/5/11/chartex" xmlns:cx6="http://schemas.microsoft.com/office/drawing/2016/5/12/chartex" xmlns:cx7="http://schemas.microsoft.com/office/drawing/2016/5/13/chartex" xmlns:cx8="http://schemas.microsoft.com/office/drawing/2016/5/14/chartex" xmlns:mc="http://schemas.openxmlformats.org/markup-compatibility/2006" xmlns:aink="http://schemas.microsoft.com/office/drawing/2016/ink" xmlns:am3d="http://schemas.microsoft.com/office/drawing/2017/model3d" xmlns:o="urn:schemas-microsoft-com:office:office" xmlns:oel="http://schemas.microsoft.com/office/2019/extlst" xmlns:r="http://schemas.openxmlformats.org/officeDocument/2006/relationships" xmlns:m="http://schemas.openxmlformats.org/officeDocument/2006/math" xmlns:v="urn:schemas-microsoft-com:vml" xmlns:wp14="http://schemas.microsoft.com/office/word/2010/wordprocessingDrawing" xmlns:wp="http://schemas.openxmlformats.org/drawingml/2006/wordprocessingDrawing" xmlns:w10="urn:schemas-microsoft-com:office:word" xmlns:w="http://schemas.openxmlformats.org/wordprocessingml/2006/main" xmlns:w14="http://schemas.microsoft.com/office/word/2010/wordml" xmlns:w15="http://schemas.microsoft.com/office/word/2012/wordml" xmlns:w16cex="http://schemas.microsoft.com/office/word/2018/wordml/cex" xmlns:w16cid="http://schemas.microsoft.com/office/word/2016/wordml/cid" xmlns:w16="http://schemas.microsoft.com/office/word/2018/wordml" xmlns:w16sdtdh="http://schemas.microsoft.com/office/word/2020/wordml/sdtdatahash" xmlns:w16se="http://schemas.microsoft.com/office/word/2015/wordml/symex" xmlns:wpg="http://schemas.microsoft.com/office/word/2010/wordprocessingGroup" xmlns:wpi="http://schemas.microsoft.com/office/word/2010/wordprocessingInk" xmlns:wne="http://schemas.microsoft.com/office/word/2006/wordml" xmlns:wps="http://schemas.microsoft.com/office/word/2010/wordprocessingShape" mc:Ignorable="w14 w15 w16se w16cid w16 w16cex w16sdtdh wp14">
   <w:abstractNum w:abstractNumId="0" w15:restartNumberingAfterBreak="0">
+    <w:nsid w:val="33C53BDF"/>
+    <w:multiLevelType w:val="hybridMultilevel"/>
+    <w:tmpl w:val="4C360626"/>
+    <w:lvl w:ilvl="0" w:tplc="10090001">
+      <w:start w:val="1"/>
+      <w:numFmt w:val="bullet"/>
+      <w:lvlText w:val=""/>
+      <w:lvlJc w:val="left"/>
+      <w:pPr>
+        <w:ind w:left="720" w:hanging="360"/>
+      </w:pPr>
+      <w:rPr>
+        <w:rFonts w:ascii="Symbol" w:hAnsi="Symbol" w:hint="default"/>
+      </w:rPr>
+    </w:lvl>
+    <w:lvl w:ilvl="1" w:tplc="10090003" w:tentative="1">
+      <w:start w:val="1"/>
+      <w:numFmt w:val="bullet"/>
+      <w:lvlText w:val="o"/>
+      <w:lvlJc w:val="left"/>
+      <w:pPr>
+        <w:ind w:left="1440" w:hanging="360"/>
+      </w:pPr>
+      <w:rPr>
+        <w:rFonts w:ascii="Courier New" w:hAnsi="Courier New" w:cs="Courier New" w:hint="default"/>
+      </w:rPr>
+    </w:lvl>
+    <w:lvl w:ilvl="2" w:tplc="10090005" w:tentative="1">
+      <w:start w:val="1"/>
+      <w:numFmt w:val="bullet"/>
+      <w:lvlText w:val=""/>
+      <w:lvlJc w:val="left"/>
+      <w:pPr>
+        <w:ind w:left="2160" w:hanging="360"/>
+      </w:pPr>
+      <w:rPr>
+        <w:rFonts w:ascii="Wingdings" w:hAnsi="Wingdings" w:hint="default"/>
+      </w:rPr>
+    </w:lvl>
+    <w:lvl w:ilvl="3" w:tplc="10090001" w:tentative="1">
+      <w:start w:val="1"/>
+      <w:numFmt w:val="bullet"/>
+      <w:lvlText w:val=""/>
+      <w:lvlJc w:val="left"/>
+      <w:pPr>
+        <w:ind w:left="2880" w:hanging="360"/>
+      </w:pPr>
+      <w:rPr>
+        <w:rFonts w:ascii="Symbol" w:hAnsi="Symbol" w:hint="default"/>
+      </w:rPr>
+    </w:lvl>
+    <w:lvl w:ilvl="4" w:tplc="10090003" w:tentative="1">
+      <w:start w:val="1"/>
+      <w:numFmt w:val="bullet"/>
+      <w:lvlText w:val="o"/>
+      <w:lvlJc w:val="left"/>
+      <w:pPr>
+        <w:ind w:left="3600" w:hanging="360"/>
+      </w:pPr>
+      <w:rPr>
+        <w:rFonts w:ascii="Courier New" w:hAnsi="Courier New" w:cs="Courier New" w:hint="default"/>
+      </w:rPr>
+    </w:lvl>
+    <w:lvl w:ilvl="5" w:tplc="10090005" w:tentative="1">
+      <w:start w:val="1"/>
+      <w:numFmt w:val="bullet"/>
+      <w:lvlText w:val=""/>
+      <w:lvlJc w:val="left"/>
+      <w:pPr>
+        <w:ind w:left="4320" w:hanging="360"/>
+      </w:pPr>
+      <w:rPr>
+        <w:rFonts w:ascii="Wingdings" w:hAnsi="Wingdings" w:hint="default"/>
+      </w:rPr>
+    </w:lvl>
+    <w:lvl w:ilvl="6" w:tplc="10090001" w:tentative="1">
+      <w:start w:val="1"/>
+      <w:numFmt w:val="bullet"/>
+      <w:lvlText w:val=""/>
+      <w:lvlJc w:val="left"/>
+      <w:pPr>
+        <w:ind w:left="5040" w:hanging="360"/>
+      </w:pPr>
+      <w:rPr>
+        <w:rFonts w:ascii="Symbol" w:hAnsi="Symbol" w:hint="default"/>
+      </w:rPr>
+    </w:lvl>
+    <w:lvl w:ilvl="7" w:tplc="10090003" w:tentative="1">
+      <w:start w:val="1"/>
+      <w:numFmt w:val="bullet"/>
+      <w:lvlText w:val="o"/>
+      <w:lvlJc w:val="left"/>
+      <w:pPr>
+        <w:ind w:left="5760" w:hanging="360"/>
+      </w:pPr>
+      <w:rPr>
+        <w:rFonts w:ascii="Courier New" w:hAnsi="Courier New" w:cs="Courier New" w:hint="default"/>
+      </w:rPr>
+    </w:lvl>
+    <w:lvl w:ilvl="8" w:tplc="10090005" w:tentative="1">
+      <w:start w:val="1"/>
+      <w:numFmt w:val="bullet"/>
+      <w:lvlText w:val=""/>
+      <w:lvlJc w:val="left"/>
+      <w:pPr>
+        <w:ind w:left="6480" w:hanging="360"/>
+      </w:pPr>
+      <w:rPr>
+        <w:rFonts w:ascii="Wingdings" w:hAnsi="Wingdings" w:hint="default"/>
+      </w:rPr>
+    </w:lvl>
+  </w:abstractNum>
+  <w:abstractNum w:abstractNumId="1" w15:restartNumberingAfterBreak="0">
     <w:nsid w:val="34D17E7A"/>
     <w:multiLevelType w:val="hybridMultilevel"/>
     <w:tmpl w:val="A59279C2"/>
@@ -3283,7 +3870,7 @@
       </w:rPr>
     </w:lvl>
   </w:abstractNum>
-  <w:abstractNum w:abstractNumId="1" w15:restartNumberingAfterBreak="0">
+  <w:abstractNum w:abstractNumId="2" w15:restartNumberingAfterBreak="0">
     <w:nsid w:val="39390611"/>
     <w:multiLevelType w:val="hybridMultilevel"/>
     <w:tmpl w:val="E892DA4A"/>
@@ -3396,7 +3983,7 @@
       </w:rPr>
     </w:lvl>
   </w:abstractNum>
-  <w:abstractNum w:abstractNumId="2" w15:restartNumberingAfterBreak="0">
+  <w:abstractNum w:abstractNumId="3" w15:restartNumberingAfterBreak="0">
     <w:nsid w:val="3D6B7165"/>
     <w:multiLevelType w:val="hybridMultilevel"/>
     <w:tmpl w:val="04A6A6B4"/>
@@ -3509,7 +4096,120 @@
       </w:rPr>
     </w:lvl>
   </w:abstractNum>
-  <w:abstractNum w:abstractNumId="3" w15:restartNumberingAfterBreak="0">
+  <w:abstractNum w:abstractNumId="4" w15:restartNumberingAfterBreak="0">
+    <w:nsid w:val="51DC3CD3"/>
+    <w:multiLevelType w:val="hybridMultilevel"/>
+    <w:tmpl w:val="0A9EB59C"/>
+    <w:lvl w:ilvl="0" w:tplc="10090001">
+      <w:start w:val="1"/>
+      <w:numFmt w:val="bullet"/>
+      <w:lvlText w:val=""/>
+      <w:lvlJc w:val="left"/>
+      <w:pPr>
+        <w:ind w:left="720" w:hanging="360"/>
+      </w:pPr>
+      <w:rPr>
+        <w:rFonts w:ascii="Symbol" w:hAnsi="Symbol" w:hint="default"/>
+      </w:rPr>
+    </w:lvl>
+    <w:lvl w:ilvl="1" w:tplc="10090003" w:tentative="1">
+      <w:start w:val="1"/>
+      <w:numFmt w:val="bullet"/>
+      <w:lvlText w:val="o"/>
+      <w:lvlJc w:val="left"/>
+      <w:pPr>
+        <w:ind w:left="1440" w:hanging="360"/>
+      </w:pPr>
+      <w:rPr>
+        <w:rFonts w:ascii="Courier New" w:hAnsi="Courier New" w:cs="Courier New" w:hint="default"/>
+      </w:rPr>
+    </w:lvl>
+    <w:lvl w:ilvl="2" w:tplc="10090005" w:tentative="1">
+      <w:start w:val="1"/>
+      <w:numFmt w:val="bullet"/>
+      <w:lvlText w:val=""/>
+      <w:lvlJc w:val="left"/>
+      <w:pPr>
+        <w:ind w:left="2160" w:hanging="360"/>
+      </w:pPr>
+      <w:rPr>
+        <w:rFonts w:ascii="Wingdings" w:hAnsi="Wingdings" w:hint="default"/>
+      </w:rPr>
+    </w:lvl>
+    <w:lvl w:ilvl="3" w:tplc="10090001" w:tentative="1">
+      <w:start w:val="1"/>
+      <w:numFmt w:val="bullet"/>
+      <w:lvlText w:val=""/>
+      <w:lvlJc w:val="left"/>
+      <w:pPr>
+        <w:ind w:left="2880" w:hanging="360"/>
+      </w:pPr>
+      <w:rPr>
+        <w:rFonts w:ascii="Symbol" w:hAnsi="Symbol" w:hint="default"/>
+      </w:rPr>
+    </w:lvl>
+    <w:lvl w:ilvl="4" w:tplc="10090003" w:tentative="1">
+      <w:start w:val="1"/>
+      <w:numFmt w:val="bullet"/>
+      <w:lvlText w:val="o"/>
+      <w:lvlJc w:val="left"/>
+      <w:pPr>
+        <w:ind w:left="3600" w:hanging="360"/>
+      </w:pPr>
+      <w:rPr>
+        <w:rFonts w:ascii="Courier New" w:hAnsi="Courier New" w:cs="Courier New" w:hint="default"/>
+      </w:rPr>
+    </w:lvl>
+    <w:lvl w:ilvl="5" w:tplc="10090005" w:tentative="1">
+      <w:start w:val="1"/>
+      <w:numFmt w:val="bullet"/>
+      <w:lvlText w:val=""/>
+      <w:lvlJc w:val="left"/>
+      <w:pPr>
+        <w:ind w:left="4320" w:hanging="360"/>
+      </w:pPr>
+      <w:rPr>
+        <w:rFonts w:ascii="Wingdings" w:hAnsi="Wingdings" w:hint="default"/>
+      </w:rPr>
+    </w:lvl>
+    <w:lvl w:ilvl="6" w:tplc="10090001" w:tentative="1">
+      <w:start w:val="1"/>
+      <w:numFmt w:val="bullet"/>
+      <w:lvlText w:val=""/>
+      <w:lvlJc w:val="left"/>
+      <w:pPr>
+        <w:ind w:left="5040" w:hanging="360"/>
+      </w:pPr>
+      <w:rPr>
+        <w:rFonts w:ascii="Symbol" w:hAnsi="Symbol" w:hint="default"/>
+      </w:rPr>
+    </w:lvl>
+    <w:lvl w:ilvl="7" w:tplc="10090003" w:tentative="1">
+      <w:start w:val="1"/>
+      <w:numFmt w:val="bullet"/>
+      <w:lvlText w:val="o"/>
+      <w:lvlJc w:val="left"/>
+      <w:pPr>
+        <w:ind w:left="5760" w:hanging="360"/>
+      </w:pPr>
+      <w:rPr>
+        <w:rFonts w:ascii="Courier New" w:hAnsi="Courier New" w:cs="Courier New" w:hint="default"/>
+      </w:rPr>
+    </w:lvl>
+    <w:lvl w:ilvl="8" w:tplc="10090005" w:tentative="1">
+      <w:start w:val="1"/>
+      <w:numFmt w:val="bullet"/>
+      <w:lvlText w:val=""/>
+      <w:lvlJc w:val="left"/>
+      <w:pPr>
+        <w:ind w:left="6480" w:hanging="360"/>
+      </w:pPr>
+      <w:rPr>
+        <w:rFonts w:ascii="Wingdings" w:hAnsi="Wingdings" w:hint="default"/>
+      </w:rPr>
+    </w:lvl>
+  </w:abstractNum>
+  <w:abstractNum w:abstractNumId="5" w15:restartNumberingAfterBreak="0">
     <w:nsid w:val="5CA0326C"/>
     <w:multiLevelType w:val="hybridMultilevel"/>
     <w:tmpl w:val="48484218"/>
@@ -3622,7 +4322,233 @@
       </w:rPr>
     </w:lvl>
   </w:abstractNum>
-  <w:abstractNum w:abstractNumId="4" w15:restartNumberingAfterBreak="0">
+  <w:abstractNum w:abstractNumId="6" w15:restartNumberingAfterBreak="0">
+    <w:nsid w:val="692163AE"/>
+    <w:multiLevelType w:val="hybridMultilevel"/>
+    <w:tmpl w:val="96A24770"/>
+    <w:lvl w:ilvl="0" w:tplc="10090001">
+      <w:start w:val="1"/>
+      <w:numFmt w:val="bullet"/>
+      <w:lvlText w:val=""/>
+      <w:lvlJc w:val="left"/>
+      <w:pPr>
+        <w:ind w:left="720" w:hanging="360"/>
+      </w:pPr>
+      <w:rPr>
+        <w:rFonts w:ascii="Symbol" w:hAnsi="Symbol" w:hint="default"/>
+      </w:rPr>
+    </w:lvl>
+    <w:lvl w:ilvl="1" w:tplc="10090003" w:tentative="1">
+      <w:start w:val="1"/>
+      <w:numFmt w:val="bullet"/>
+      <w:lvlText w:val="o"/>
+      <w:lvlJc w:val="left"/>
+      <w:pPr>
+        <w:ind w:left="1440" w:hanging="360"/>
+      </w:pPr>
+      <w:rPr>
+        <w:rFonts w:ascii="Courier New" w:hAnsi="Courier New" w:cs="Courier New" w:hint="default"/>
+      </w:rPr>
+    </w:lvl>
+    <w:lvl w:ilvl="2" w:tplc="10090005" w:tentative="1">
+      <w:start w:val="1"/>
+      <w:numFmt w:val="bullet"/>
+      <w:lvlText w:val=""/>
+      <w:lvlJc w:val="left"/>
+      <w:pPr>
+        <w:ind w:left="2160" w:hanging="360"/>
+      </w:pPr>
+      <w:rPr>
+        <w:rFonts w:ascii="Wingdings" w:hAnsi="Wingdings" w:hint="default"/>
+      </w:rPr>
+    </w:lvl>
+    <w:lvl w:ilvl="3" w:tplc="10090001" w:tentative="1">
+      <w:start w:val="1"/>
+      <w:numFmt w:val="bullet"/>
+      <w:lvlText w:val=""/>
+      <w:lvlJc w:val="left"/>
+      <w:pPr>
+        <w:ind w:left="2880" w:hanging="360"/>
+      </w:pPr>
+      <w:rPr>
+        <w:rFonts w:ascii="Symbol" w:hAnsi="Symbol" w:hint="default"/>
+      </w:rPr>
+    </w:lvl>
+    <w:lvl w:ilvl="4" w:tplc="10090003" w:tentative="1">
+      <w:start w:val="1"/>
+      <w:numFmt w:val="bullet"/>
+      <w:lvlText w:val="o"/>
+      <w:lvlJc w:val="left"/>
+      <w:pPr>
+        <w:ind w:left="3600" w:hanging="360"/>
+      </w:pPr>
+      <w:rPr>
+        <w:rFonts w:ascii="Courier New" w:hAnsi="Courier New" w:cs="Courier New" w:hint="default"/>
+      </w:rPr>
+    </w:lvl>
+    <w:lvl w:ilvl="5" w:tplc="10090005" w:tentative="1">
+      <w:start w:val="1"/>
+      <w:numFmt w:val="bullet"/>
+      <w:lvlText w:val=""/>
+      <w:lvlJc w:val="left"/>
+      <w:pPr>
+        <w:ind w:left="4320" w:hanging="360"/>
+      </w:pPr>
+      <w:rPr>
+        <w:rFonts w:ascii="Wingdings" w:hAnsi="Wingdings" w:hint="default"/>
+      </w:rPr>
+    </w:lvl>
+    <w:lvl w:ilvl="6" w:tplc="10090001" w:tentative="1">
+      <w:start w:val="1"/>
+      <w:numFmt w:val="bullet"/>
+      <w:lvlText w:val=""/>
+      <w:lvlJc w:val="left"/>
+      <w:pPr>
+        <w:ind w:left="5040" w:hanging="360"/>
+      </w:pPr>
+      <w:rPr>
+        <w:rFonts w:ascii="Symbol" w:hAnsi="Symbol" w:hint="default"/>
+      </w:rPr>
+    </w:lvl>
+    <w:lvl w:ilvl="7" w:tplc="10090003" w:tentative="1">
+      <w:start w:val="1"/>
+      <w:numFmt w:val="bullet"/>
+      <w:lvlText w:val="o"/>
+      <w:lvlJc w:val="left"/>
+      <w:pPr>
+        <w:ind w:left="5760" w:hanging="360"/>
+      </w:pPr>
+      <w:rPr>
+        <w:rFonts w:ascii="Courier New" w:hAnsi="Courier New" w:cs="Courier New" w:hint="default"/>
+      </w:rPr>
+    </w:lvl>
+    <w:lvl w:ilvl="8" w:tplc="10090005" w:tentative="1">
+      <w:start w:val="1"/>
+      <w:numFmt w:val="bullet"/>
+      <w:lvlText w:val=""/>
+      <w:lvlJc w:val="left"/>
+      <w:pPr>
+        <w:ind w:left="6480" w:hanging="360"/>
+      </w:pPr>
+      <w:rPr>
+        <w:rFonts w:ascii="Wingdings" w:hAnsi="Wingdings" w:hint="default"/>
+      </w:rPr>
+    </w:lvl>
+  </w:abstractNum>
+  <w:abstractNum w:abstractNumId="7" w15:restartNumberingAfterBreak="0">
+    <w:nsid w:val="6A5D3268"/>
+    <w:multiLevelType w:val="hybridMultilevel"/>
+    <w:tmpl w:val="E98A01E6"/>
+    <w:lvl w:ilvl="0" w:tplc="10090001">
+      <w:start w:val="1"/>
+      <w:numFmt w:val="bullet"/>
+      <w:lvlText w:val=""/>
+      <w:lvlJc w:val="left"/>
+      <w:pPr>
+        <w:ind w:left="720" w:hanging="360"/>
+      </w:pPr>
+      <w:rPr>
+        <w:rFonts w:ascii="Symbol" w:hAnsi="Symbol" w:hint="default"/>
+      </w:rPr>
+    </w:lvl>
+    <w:lvl w:ilvl="1" w:tplc="10090003" w:tentative="1">
+      <w:start w:val="1"/>
+      <w:numFmt w:val="bullet"/>
+      <w:lvlText w:val="o"/>
+      <w:lvlJc w:val="left"/>
+      <w:pPr>
+        <w:ind w:left="1440" w:hanging="360"/>
+      </w:pPr>
+      <w:rPr>
+        <w:rFonts w:ascii="Courier New" w:hAnsi="Courier New" w:cs="Courier New" w:hint="default"/>
+      </w:rPr>
+    </w:lvl>
+    <w:lvl w:ilvl="2" w:tplc="10090005" w:tentative="1">
+      <w:start w:val="1"/>
+      <w:numFmt w:val="bullet"/>
+      <w:lvlText w:val=""/>
+      <w:lvlJc w:val="left"/>
+      <w:pPr>
+        <w:ind w:left="2160" w:hanging="360"/>
+      </w:pPr>
+      <w:rPr>
+        <w:rFonts w:ascii="Wingdings" w:hAnsi="Wingdings" w:hint="default"/>
+      </w:rPr>
+    </w:lvl>
+    <w:lvl w:ilvl="3" w:tplc="10090001" w:tentative="1">
+      <w:start w:val="1"/>
+      <w:numFmt w:val="bullet"/>
+      <w:lvlText w:val=""/>
+      <w:lvlJc w:val="left"/>
+      <w:pPr>
+        <w:ind w:left="2880" w:hanging="360"/>
+      </w:pPr>
+      <w:rPr>
+        <w:rFonts w:ascii="Symbol" w:hAnsi="Symbol" w:hint="default"/>
+      </w:rPr>
+    </w:lvl>
+    <w:lvl w:ilvl="4" w:tplc="10090003" w:tentative="1">
+      <w:start w:val="1"/>
+      <w:numFmt w:val="bullet"/>
+      <w:lvlText w:val="o"/>
+      <w:lvlJc w:val="left"/>
+      <w:pPr>
+        <w:ind w:left="3600" w:hanging="360"/>
+      </w:pPr>
+      <w:rPr>
+        <w:rFonts w:ascii="Courier New" w:hAnsi="Courier New" w:cs="Courier New" w:hint="default"/>
+      </w:rPr>
+    </w:lvl>
+    <w:lvl w:ilvl="5" w:tplc="10090005" w:tentative="1">
+      <w:start w:val="1"/>
+      <w:numFmt w:val="bullet"/>
+      <w:lvlText w:val=""/>
+      <w:lvlJc w:val="left"/>
+      <w:pPr>
+        <w:ind w:left="4320" w:hanging="360"/>
+      </w:pPr>
+      <w:rPr>
+        <w:rFonts w:ascii="Wingdings" w:hAnsi="Wingdings" w:hint="default"/>
+      </w:rPr>
+    </w:lvl>
+    <w:lvl w:ilvl="6" w:tplc="10090001" w:tentative="1">
+      <w:start w:val="1"/>
+      <w:numFmt w:val="bullet"/>
+      <w:lvlText w:val=""/>
+      <w:lvlJc w:val="left"/>
+      <w:pPr>
+        <w:ind w:left="5040" w:hanging="360"/>
+      </w:pPr>
+      <w:rPr>
+        <w:rFonts w:ascii="Symbol" w:hAnsi="Symbol" w:hint="default"/>
+      </w:rPr>
+    </w:lvl>
+    <w:lvl w:ilvl="7" w:tplc="10090003" w:tentative="1">
+      <w:start w:val="1"/>
+      <w:numFmt w:val="bullet"/>
+      <w:lvlText w:val="o"/>
+      <w:lvlJc w:val="left"/>
+      <w:pPr>
+        <w:ind w:left="5760" w:hanging="360"/>
+      </w:pPr>
+      <w:rPr>
+        <w:rFonts w:ascii="Courier New" w:hAnsi="Courier New" w:cs="Courier New" w:hint="default"/>
+      </w:rPr>
+    </w:lvl>
+    <w:lvl w:ilvl="8" w:tplc="10090005" w:tentative="1">
+      <w:start w:val="1"/>
+      <w:numFmt w:val="bullet"/>
+      <w:lvlText w:val=""/>
+      <w:lvlJc w:val="left"/>
+      <w:pPr>
+        <w:ind w:left="6480" w:hanging="360"/>
+      </w:pPr>
+      <w:rPr>
+        <w:rFonts w:ascii="Wingdings" w:hAnsi="Wingdings" w:hint="default"/>
+      </w:rPr>
+    </w:lvl>
+  </w:abstractNum>
+  <w:abstractNum w:abstractNumId="8" w15:restartNumberingAfterBreak="0">
     <w:nsid w:val="6B206D4C"/>
     <w:multiLevelType w:val="hybridMultilevel"/>
     <w:tmpl w:val="DCDEC2C8"/>
@@ -3735,7 +4661,7 @@
       </w:rPr>
     </w:lvl>
   </w:abstractNum>
-  <w:abstractNum w:abstractNumId="5" w15:restartNumberingAfterBreak="0">
+  <w:abstractNum w:abstractNumId="9" w15:restartNumberingAfterBreak="0">
     <w:nsid w:val="76433FBA"/>
     <w:multiLevelType w:val="hybridMultilevel"/>
     <w:tmpl w:val="8EC25426"/>
@@ -3848,10 +4774,123 @@
       </w:rPr>
     </w:lvl>
   </w:abstractNum>
-  <w:abstractNum w:abstractNumId="6" w15:restartNumberingAfterBreak="0">
+  <w:abstractNum w:abstractNumId="10" w15:restartNumberingAfterBreak="0">
+    <w:nsid w:val="77747E96"/>
+    <w:multiLevelType w:val="hybridMultilevel"/>
+    <w:tmpl w:val="45D0AB7E"/>
+    <w:lvl w:ilvl="0" w:tplc="10090001">
+      <w:start w:val="1"/>
+      <w:numFmt w:val="bullet"/>
+      <w:lvlText w:val=""/>
+      <w:lvlJc w:val="left"/>
+      <w:pPr>
+        <w:ind w:left="720" w:hanging="360"/>
+      </w:pPr>
+      <w:rPr>
+        <w:rFonts w:ascii="Symbol" w:hAnsi="Symbol" w:hint="default"/>
+      </w:rPr>
+    </w:lvl>
+    <w:lvl w:ilvl="1" w:tplc="10090003" w:tentative="1">
+      <w:start w:val="1"/>
+      <w:numFmt w:val="bullet"/>
+      <w:lvlText w:val="o"/>
+      <w:lvlJc w:val="left"/>
+      <w:pPr>
+        <w:ind w:left="1440" w:hanging="360"/>
+      </w:pPr>
+      <w:rPr>
+        <w:rFonts w:ascii="Courier New" w:hAnsi="Courier New" w:cs="Courier New" w:hint="default"/>
+      </w:rPr>
+    </w:lvl>
+    <w:lvl w:ilvl="2" w:tplc="10090005" w:tentative="1">
+      <w:start w:val="1"/>
+      <w:numFmt w:val="bullet"/>
+      <w:lvlText w:val=""/>
+      <w:lvlJc w:val="left"/>
+      <w:pPr>
+        <w:ind w:left="2160" w:hanging="360"/>
+      </w:pPr>
+      <w:rPr>
+        <w:rFonts w:ascii="Wingdings" w:hAnsi="Wingdings" w:hint="default"/>
+      </w:rPr>
+    </w:lvl>
+    <w:lvl w:ilvl="3" w:tplc="10090001" w:tentative="1">
+      <w:start w:val="1"/>
+      <w:numFmt w:val="bullet"/>
+      <w:lvlText w:val=""/>
+      <w:lvlJc w:val="left"/>
+      <w:pPr>
+        <w:ind w:left="2880" w:hanging="360"/>
+      </w:pPr>
+      <w:rPr>
+        <w:rFonts w:ascii="Symbol" w:hAnsi="Symbol" w:hint="default"/>
+      </w:rPr>
+    </w:lvl>
+    <w:lvl w:ilvl="4" w:tplc="10090003" w:tentative="1">
+      <w:start w:val="1"/>
+      <w:numFmt w:val="bullet"/>
+      <w:lvlText w:val="o"/>
+      <w:lvlJc w:val="left"/>
+      <w:pPr>
+        <w:ind w:left="3600" w:hanging="360"/>
+      </w:pPr>
+      <w:rPr>
+        <w:rFonts w:ascii="Courier New" w:hAnsi="Courier New" w:cs="Courier New" w:hint="default"/>
+      </w:rPr>
+    </w:lvl>
+    <w:lvl w:ilvl="5" w:tplc="10090005" w:tentative="1">
+      <w:start w:val="1"/>
+      <w:numFmt w:val="bullet"/>
+      <w:lvlText w:val=""/>
+      <w:lvlJc w:val="left"/>
+      <w:pPr>
+        <w:ind w:left="4320" w:hanging="360"/>
+      </w:pPr>
+      <w:rPr>
+        <w:rFonts w:ascii="Wingdings" w:hAnsi="Wingdings" w:hint="default"/>
+      </w:rPr>
+    </w:lvl>
+    <w:lvl w:ilvl="6" w:tplc="10090001" w:tentative="1">
+      <w:start w:val="1"/>
+      <w:numFmt w:val="bullet"/>
+      <w:lvlText w:val=""/>
+      <w:lvlJc w:val="left"/>
+      <w:pPr>
+        <w:ind w:left="5040" w:hanging="360"/>
+      </w:pPr>
+      <w:rPr>
+        <w:rFonts w:ascii="Symbol" w:hAnsi="Symbol" w:hint="default"/>
+      </w:rPr>
+    </w:lvl>
+    <w:lvl w:ilvl="7" w:tplc="10090003" w:tentative="1">
+      <w:start w:val="1"/>
+      <w:numFmt w:val="bullet"/>
+      <w:lvlText w:val="o"/>
+      <w:lvlJc w:val="left"/>
+      <w:pPr>
+        <w:ind w:left="5760" w:hanging="360"/>
+      </w:pPr>
+      <w:rPr>
+        <w:rFonts w:ascii="Courier New" w:hAnsi="Courier New" w:cs="Courier New" w:hint="default"/>
+      </w:rPr>
+    </w:lvl>
+    <w:lvl w:ilvl="8" w:tplc="10090005" w:tentative="1">
+      <w:start w:val="1"/>
+      <w:numFmt w:val="bullet"/>
+      <w:lvlText w:val=""/>
+      <w:lvlJc w:val="left"/>
+      <w:pPr>
+        <w:ind w:left="6480" w:hanging="360"/>
+      </w:pPr>
+      <w:rPr>
+        <w:rFonts w:ascii="Wingdings" w:hAnsi="Wingdings" w:hint="default"/>
+      </w:rPr>
+    </w:lvl>
+  </w:abstractNum>
+  <w:abstractNum w:abstractNumId="11" w15:restartNumberingAfterBreak="0">
     <w:nsid w:val="7D1F5DFE"/>
     <w:multiLevelType w:val="hybridMultilevel"/>
-    <w:tmpl w:val="1A245DDC"/>
+    <w:tmpl w:val="51F0E436"/>
     <w:lvl w:ilvl="0" w:tplc="10090001">
       <w:start w:val="1"/>
       <w:numFmt w:val="bullet"/>
@@ -3962,25 +5001,40 @@
     </w:lvl>
   </w:abstractNum>
   <w:num w:numId="1" w16cid:durableId="939802703">
+    <w:abstractNumId w:val="5"/>
+  </w:num>
+  <w:num w:numId="2" w16cid:durableId="949699052">
+    <w:abstractNumId w:val="2"/>
+  </w:num>
+  <w:num w:numId="3" w16cid:durableId="1483350296">
     <w:abstractNumId w:val="3"/>
   </w:num>
-  <w:num w:numId="2" w16cid:durableId="949699052">
+  <w:num w:numId="4" w16cid:durableId="163518331">
+    <w:abstractNumId w:val="9"/>
+  </w:num>
+  <w:num w:numId="5" w16cid:durableId="136652423">
     <w:abstractNumId w:val="1"/>
   </w:num>
-  <w:num w:numId="3" w16cid:durableId="1483350296">
-    <w:abstractNumId w:val="2"/>
+  <w:num w:numId="6" w16cid:durableId="265240095">
+    <w:abstractNumId w:val="8"/>
   </w:num>
-  <w:num w:numId="4" w16cid:durableId="163518331">
-    <w:abstractNumId w:val="5"/>
+  <w:num w:numId="7" w16cid:durableId="822701973">
+    <w:abstractNumId w:val="11"/>
   </w:num>
-  <w:num w:numId="5" w16cid:durableId="136652423">
+  <w:num w:numId="8" w16cid:durableId="76756346">
+    <w:abstractNumId w:val="4"/>
+  </w:num>
+  <w:num w:numId="9" w16cid:durableId="169607323">
+    <w:abstractNumId w:val="6"/>
+  </w:num>
+  <w:num w:numId="10" w16cid:durableId="603879282">
     <w:abstractNumId w:val="0"/>
   </w:num>
-  <w:num w:numId="6" w16cid:durableId="265240095">
-    <w:abstractNumId w:val="4"/>
+  <w:num w:numId="11" w16cid:durableId="604533143">
+    <w:abstractNumId w:val="10"/>
   </w:num>
-  <w:num w:numId="7" w16cid:durableId="822701973">
-    <w:abstractNumId w:val="6"/>
+  <w:num w:numId="12" w16cid:durableId="664943392">
+    <w:abstractNumId w:val="7"/>
   </w:num>
 </w:numbering>
 </file>

</xml_diff>